<commit_message>
Reorganization of detailed chapter
</commit_message>
<xml_diff>
--- a/01 - QD/DMS QD.docx
+++ b/01 - QD/DMS QD.docx
@@ -40,477 +40,812 @@
           <w:u w:val="single"/>
         </w:rPr>
       </w:pPr>
-      <w:r>
+    </w:p>
+    <w:p>
+      <w:pPr>
         <w:rPr>
           <w:rFonts w:ascii="Times New Roman" w:hAnsi="Times New Roman"/>
           <w:sz w:val="28"/>
           <w:szCs w:val="28"/>
           <w:u w:val="single"/>
         </w:rPr>
-        <w:t>I – II-VI semiconductor quantum dots</w:t>
-      </w:r>
-    </w:p>
-    <w:p>
-      <w:pPr>
-        <w:rPr>
-          <w:rFonts w:ascii="Times New Roman" w:hAnsi="Times New Roman"/>
-          <w:sz w:val="24"/>
-          <w:szCs w:val="24"/>
-          <w:u w:val="single"/>
-        </w:rPr>
-      </w:pPr>
-      <w:r>
-        <w:rPr>
-          <w:rFonts w:ascii="Times New Roman" w:hAnsi="Times New Roman"/>
-        </w:rPr>
-        <w:tab/>
-      </w:r>
-      <w:r>
-        <w:rPr>
-          <w:rFonts w:ascii="Times New Roman" w:hAnsi="Times New Roman"/>
-          <w:sz w:val="24"/>
-          <w:szCs w:val="24"/>
-          <w:u w:val="single"/>
-        </w:rPr>
-        <w:t>I.1 – Band structure of CdTe/ZnTe</w:t>
-      </w:r>
-    </w:p>
-    <w:p>
-      <w:pPr>
-        <w:spacing w:after="0" w:line="240" w:lineRule="auto"/>
-        <w:rPr>
-          <w:rFonts w:ascii="Times New Roman" w:hAnsi="Times New Roman"/>
-          <w:sz w:val="24"/>
-          <w:szCs w:val="24"/>
-        </w:rPr>
-      </w:pPr>
-      <w:r>
-        <w:rPr>
-          <w:rFonts w:ascii="Times New Roman" w:hAnsi="Times New Roman"/>
-          <w:sz w:val="24"/>
-          <w:szCs w:val="24"/>
-        </w:rPr>
-        <w:t>Fig1: Zinc-blende crystal structure and first Brillouin zone.</w:t>
-      </w:r>
-    </w:p>
-    <w:p>
-      <w:pPr>
-        <w:spacing w:after="0" w:line="240" w:lineRule="auto"/>
-        <w:rPr>
-          <w:rFonts w:ascii="Times New Roman" w:hAnsi="Times New Roman"/>
-          <w:sz w:val="24"/>
-          <w:szCs w:val="24"/>
-        </w:rPr>
-      </w:pPr>
-    </w:p>
-    <w:p>
-      <w:pPr>
-        <w:spacing w:after="0" w:line="240" w:lineRule="auto"/>
-        <w:rPr>
-          <w:rFonts w:ascii="Times New Roman" w:hAnsi="Times New Roman"/>
-          <w:sz w:val="24"/>
-          <w:szCs w:val="24"/>
-        </w:rPr>
-      </w:pPr>
-      <w:r>
-        <w:rPr>
-          <w:rFonts w:ascii="Times New Roman" w:hAnsi="Times New Roman"/>
-          <w:sz w:val="24"/>
-          <w:szCs w:val="24"/>
-        </w:rPr>
-        <w:t>Fig2: ZnTe/CdTe band structures</w:t>
-      </w:r>
-    </w:p>
-    <w:p>
-      <w:pPr>
-        <w:spacing w:after="0" w:line="240" w:lineRule="auto"/>
-        <w:rPr>
-          <w:rFonts w:ascii="Times New Roman" w:hAnsi="Times New Roman"/>
-          <w:sz w:val="24"/>
-          <w:szCs w:val="24"/>
-        </w:rPr>
-      </w:pPr>
-    </w:p>
-    <w:p>
-      <w:pPr>
-        <w:rPr>
-          <w:rFonts w:ascii="Times New Roman" w:hAnsi="Times New Roman"/>
-          <w:sz w:val="24"/>
-          <w:szCs w:val="24"/>
-        </w:rPr>
-      </w:pPr>
-      <w:r>
-        <w:rPr>
-          <w:rFonts w:ascii="Times New Roman" w:hAnsi="Times New Roman"/>
-          <w:sz w:val="24"/>
-          <w:szCs w:val="24"/>
-        </w:rPr>
-        <w:tab/>
-      </w:r>
-      <w:r>
-        <w:rPr>
-          <w:rFonts w:ascii="Times New Roman" w:hAnsi="Times New Roman"/>
-          <w:sz w:val="24"/>
-          <w:szCs w:val="24"/>
-          <w:u w:val="single"/>
-        </w:rPr>
-        <w:t>I.2 – Lattice mismatch and the Bir-Pikus Hamiltonian</w:t>
-      </w:r>
-    </w:p>
-    <w:p>
-      <w:pPr>
-        <w:rPr>
-          <w:rFonts w:ascii="Times New Roman" w:hAnsi="Times New Roman"/>
-          <w:sz w:val="24"/>
-          <w:szCs w:val="24"/>
-          <w:u w:val="single"/>
-        </w:rPr>
-      </w:pPr>
-      <w:r>
-        <w:rPr>
-          <w:rFonts w:ascii="Times New Roman" w:hAnsi="Times New Roman"/>
-          <w:sz w:val="24"/>
-          <w:szCs w:val="24"/>
-        </w:rPr>
-        <w:tab/>
-      </w:r>
-      <w:r>
-        <w:rPr>
-          <w:rFonts w:ascii="Times New Roman" w:hAnsi="Times New Roman"/>
-          <w:sz w:val="24"/>
-          <w:szCs w:val="24"/>
-          <w:u w:val="single"/>
-        </w:rPr>
-        <w:t>I.3 – Valence band mixing</w:t>
-      </w:r>
-    </w:p>
-    <w:p>
-      <w:pPr>
-        <w:rPr>
-          <w:rFonts w:ascii="Times New Roman" w:hAnsi="Times New Roman"/>
-          <w:sz w:val="24"/>
-          <w:szCs w:val="24"/>
-          <w:u w:val="single"/>
-        </w:rPr>
-      </w:pPr>
-      <w:r>
-        <w:rPr>
-          <w:rFonts w:ascii="Times New Roman" w:hAnsi="Times New Roman"/>
-          <w:sz w:val="24"/>
-          <w:szCs w:val="24"/>
-        </w:rPr>
-        <w:tab/>
-      </w:r>
-      <w:r>
-        <w:rPr>
-          <w:rFonts w:ascii="Times New Roman" w:hAnsi="Times New Roman"/>
-          <w:sz w:val="24"/>
-          <w:szCs w:val="24"/>
-          <w:u w:val="single"/>
-        </w:rPr>
-        <w:t>I.4 – Electron-hole interaction in confined structure</w:t>
-      </w:r>
-    </w:p>
-    <w:p>
-      <w:pPr>
-        <w:spacing w:after="0" w:line="240" w:lineRule="auto"/>
-        <w:rPr>
-          <w:rFonts w:ascii="Times New Roman" w:hAnsi="Times New Roman"/>
-          <w:sz w:val="24"/>
-          <w:szCs w:val="24"/>
-        </w:rPr>
-      </w:pPr>
-      <w:r>
-        <w:rPr>
-          <w:rFonts w:ascii="Times New Roman" w:hAnsi="Times New Roman"/>
-          <w:sz w:val="24"/>
-          <w:szCs w:val="24"/>
-        </w:rPr>
-        <w:t>Fig</w:t>
-      </w:r>
-      <w:r>
-        <w:rPr>
-          <w:rFonts w:ascii="Times New Roman" w:hAnsi="Times New Roman"/>
-          <w:sz w:val="24"/>
-          <w:szCs w:val="24"/>
-        </w:rPr>
-        <w:t>??</w:t>
-      </w:r>
-      <w:r>
-        <w:rPr>
-          <w:rFonts w:ascii="Times New Roman" w:hAnsi="Times New Roman"/>
-          <w:sz w:val="24"/>
-          <w:szCs w:val="24"/>
-        </w:rPr>
-        <w:t>: Dots STM images</w:t>
-      </w:r>
-    </w:p>
-    <w:p>
-      <w:pPr>
-        <w:rPr>
-          <w:rFonts w:ascii="Times New Roman" w:hAnsi="Times New Roman"/>
-          <w:sz w:val="24"/>
-          <w:szCs w:val="24"/>
-          <w:u w:val="single"/>
-        </w:rPr>
-      </w:pPr>
-    </w:p>
-    <w:p>
-      <w:pPr>
-        <w:rPr>
-          <w:rFonts w:ascii="Times New Roman" w:hAnsi="Times New Roman"/>
-          <w:sz w:val="24"/>
-          <w:szCs w:val="24"/>
-          <w:u w:val="single"/>
-        </w:rPr>
-      </w:pPr>
-    </w:p>
-    <w:p>
-      <w:pPr>
-        <w:rPr>
-          <w:rFonts w:ascii="Times New Roman" w:hAnsi="Times New Roman"/>
-          <w:sz w:val="28"/>
-          <w:szCs w:val="24"/>
-          <w:u w:val="single"/>
-        </w:rPr>
-      </w:pPr>
-      <w:r>
-        <w:rPr>
-          <w:rFonts w:ascii="Times New Roman" w:hAnsi="Times New Roman"/>
-          <w:sz w:val="28"/>
-          <w:szCs w:val="24"/>
-          <w:u w:val="single"/>
-        </w:rPr>
-        <w:t>II – Fine and hyperfine structure of a magnetic atom in II-VI semiconductor</w:t>
-      </w:r>
-    </w:p>
-    <w:p>
-      <w:pPr>
-        <w:rPr>
-          <w:rFonts w:ascii="Times New Roman" w:hAnsi="Times New Roman"/>
-          <w:sz w:val="24"/>
-          <w:szCs w:val="24"/>
-          <w:u w:val="single"/>
-        </w:rPr>
-      </w:pPr>
-      <w:r>
-        <w:rPr>
-          <w:rFonts w:ascii="Times New Roman" w:hAnsi="Times New Roman"/>
-          <w:sz w:val="24"/>
-          <w:szCs w:val="24"/>
-        </w:rPr>
-        <w:tab/>
-      </w:r>
-      <w:r>
-        <w:rPr>
-          <w:rFonts w:ascii="Times New Roman" w:hAnsi="Times New Roman"/>
-          <w:sz w:val="24"/>
-          <w:szCs w:val="24"/>
-          <w:u w:val="single"/>
-        </w:rPr>
-        <w:t>II.1 – Mn atom in II-VI semiconductor</w:t>
-      </w:r>
-    </w:p>
-    <w:p>
-      <w:pPr>
-        <w:rPr>
-          <w:rFonts w:ascii="Times New Roman" w:hAnsi="Times New Roman"/>
-          <w:sz w:val="24"/>
-          <w:szCs w:val="24"/>
-          <w:u w:val="single"/>
-        </w:rPr>
-      </w:pPr>
-      <w:r>
-        <w:rPr>
-          <w:rFonts w:ascii="Times New Roman" w:hAnsi="Times New Roman"/>
-          <w:sz w:val="24"/>
-          <w:szCs w:val="24"/>
-        </w:rPr>
-        <w:tab/>
-      </w:r>
-      <w:r>
-        <w:rPr>
-          <w:rFonts w:ascii="Times New Roman" w:hAnsi="Times New Roman"/>
-          <w:sz w:val="24"/>
-          <w:szCs w:val="24"/>
-          <w:u w:val="single"/>
-        </w:rPr>
-        <w:t>II.2 – Cr atom in II-VI semiconductor</w:t>
-      </w:r>
-    </w:p>
-    <w:p>
-      <w:pPr>
-        <w:rPr>
-          <w:rFonts w:ascii="Times New Roman" w:hAnsi="Times New Roman"/>
-          <w:sz w:val="28"/>
-          <w:szCs w:val="24"/>
-          <w:u w:val="single"/>
-        </w:rPr>
-      </w:pPr>
-      <w:r>
-        <w:rPr>
-          <w:rFonts w:ascii="Times New Roman" w:hAnsi="Times New Roman"/>
-          <w:sz w:val="28"/>
-          <w:szCs w:val="24"/>
-          <w:u w:val="single"/>
-        </w:rPr>
-        <w:t>III – Exchange interaction between carrier and magnetic atom</w:t>
-      </w:r>
-    </w:p>
-    <w:p>
-      <w:pPr>
-        <w:rPr>
-          <w:rFonts w:ascii="Times New Roman" w:hAnsi="Times New Roman"/>
-          <w:sz w:val="24"/>
-          <w:szCs w:val="24"/>
-          <w:u w:val="single"/>
-        </w:rPr>
-      </w:pPr>
-      <w:r>
-        <w:rPr>
-          <w:rFonts w:ascii="Times New Roman" w:hAnsi="Times New Roman"/>
-          <w:sz w:val="24"/>
-          <w:szCs w:val="24"/>
-        </w:rPr>
-        <w:tab/>
-      </w:r>
-      <w:r>
-        <w:rPr>
-          <w:rFonts w:ascii="Times New Roman" w:hAnsi="Times New Roman"/>
-          <w:sz w:val="24"/>
-          <w:szCs w:val="24"/>
-          <w:u w:val="single"/>
-        </w:rPr>
-        <w:t>III.1 – Exchange interaction in Diluted Magnetic Semiconductors</w:t>
-      </w:r>
-    </w:p>
-    <w:p>
-      <w:pPr>
-        <w:rPr>
-          <w:rFonts w:ascii="Times New Roman" w:hAnsi="Times New Roman"/>
-          <w:sz w:val="24"/>
-          <w:szCs w:val="24"/>
-          <w:u w:val="single"/>
-        </w:rPr>
-      </w:pPr>
-      <w:r>
-        <w:rPr>
-          <w:rFonts w:ascii="Times New Roman" w:hAnsi="Times New Roman"/>
-          <w:sz w:val="24"/>
-          <w:szCs w:val="24"/>
-        </w:rPr>
-        <w:tab/>
-      </w:r>
-      <w:r>
-        <w:rPr>
-          <w:rFonts w:ascii="Times New Roman" w:hAnsi="Times New Roman"/>
-          <w:sz w:val="24"/>
-          <w:szCs w:val="24"/>
-          <w:u w:val="single"/>
-        </w:rPr>
-        <w:t>III.2 – Mn case</w:t>
-      </w:r>
-    </w:p>
-    <w:p>
-      <w:pPr>
-        <w:rPr>
-          <w:rFonts w:ascii="Times New Roman" w:hAnsi="Times New Roman"/>
-          <w:sz w:val="24"/>
-          <w:szCs w:val="24"/>
-          <w:u w:val="single"/>
-        </w:rPr>
-      </w:pPr>
-      <w:r>
-        <w:rPr>
-          <w:rFonts w:ascii="Times New Roman" w:hAnsi="Times New Roman"/>
-          <w:sz w:val="24"/>
-          <w:szCs w:val="24"/>
-        </w:rPr>
-        <w:tab/>
-      </w:r>
-      <w:r>
-        <w:rPr>
-          <w:rFonts w:ascii="Times New Roman" w:hAnsi="Times New Roman"/>
-          <w:sz w:val="24"/>
-          <w:szCs w:val="24"/>
-          <w:u w:val="single"/>
-        </w:rPr>
-        <w:t>III.3 – Cr case</w:t>
-      </w:r>
-    </w:p>
-    <w:p>
-      <w:pPr>
-        <w:rPr>
-          <w:rFonts w:ascii="Times New Roman" w:hAnsi="Times New Roman"/>
-          <w:sz w:val="24"/>
-          <w:szCs w:val="24"/>
-          <w:u w:val="single"/>
-        </w:rPr>
-      </w:pPr>
-      <w:r>
-        <w:rPr>
-          <w:rFonts w:ascii="Times New Roman" w:hAnsi="Times New Roman"/>
-          <w:sz w:val="24"/>
-          <w:szCs w:val="24"/>
-        </w:rPr>
-        <w:tab/>
-      </w:r>
-      <w:r>
-        <w:rPr>
-          <w:rFonts w:ascii="Times New Roman" w:hAnsi="Times New Roman"/>
-          <w:sz w:val="24"/>
-          <w:szCs w:val="24"/>
-          <w:u w:val="single"/>
-        </w:rPr>
-        <w:t>III.4 – Effect of the confinement</w:t>
-      </w:r>
-    </w:p>
-    <w:p>
-      <w:pPr>
-        <w:rPr>
-          <w:rFonts w:ascii="Times New Roman" w:hAnsi="Times New Roman"/>
-          <w:sz w:val="28"/>
-          <w:szCs w:val="24"/>
-          <w:u w:val="single"/>
-        </w:rPr>
-      </w:pPr>
-      <w:r>
-        <w:rPr>
-          <w:rFonts w:ascii="Times New Roman" w:hAnsi="Times New Roman"/>
-          <w:sz w:val="28"/>
-          <w:szCs w:val="24"/>
-          <w:u w:val="single"/>
-        </w:rPr>
-        <w:t>IV – A simple example: the X-Mn system</w:t>
-      </w:r>
-    </w:p>
-    <w:p>
-      <w:pPr>
-        <w:spacing w:after="0" w:line="240" w:lineRule="auto"/>
-        <w:rPr>
-          <w:rFonts w:ascii="Times New Roman" w:hAnsi="Times New Roman"/>
-          <w:sz w:val="24"/>
-          <w:szCs w:val="24"/>
-        </w:rPr>
-      </w:pPr>
-      <w:r>
-        <w:rPr>
-          <w:rFonts w:ascii="Times New Roman" w:hAnsi="Times New Roman"/>
-          <w:sz w:val="24"/>
-          <w:szCs w:val="24"/>
-        </w:rPr>
-        <w:t>Fig??</w:t>
-      </w:r>
-      <w:r>
-        <w:rPr>
-          <w:rFonts w:ascii="Times New Roman" w:hAnsi="Times New Roman"/>
-          <w:sz w:val="24"/>
-          <w:szCs w:val="24"/>
-        </w:rPr>
-        <w:t>: Mn energy level in a QD</w:t>
-      </w:r>
+      </w:pPr>
       <w:bookmarkStart w:id="0" w:name="_GoBack"/>
       <w:bookmarkEnd w:id="0"/>
+      <w:r>
+        <w:rPr>
+          <w:rFonts w:ascii="Times New Roman" w:hAnsi="Times New Roman"/>
+          <w:sz w:val="28"/>
+          <w:szCs w:val="28"/>
+          <w:u w:val="single"/>
+        </w:rPr>
+        <w:t>I – II-VI semiconductor quantum dots</w:t>
+      </w:r>
+    </w:p>
+    <w:p>
+      <w:pPr>
+        <w:rPr>
+          <w:rFonts w:ascii="Times New Roman" w:hAnsi="Times New Roman"/>
+          <w:sz w:val="24"/>
+          <w:szCs w:val="24"/>
+          <w:u w:val="single"/>
+        </w:rPr>
+      </w:pPr>
+      <w:r>
+        <w:rPr>
+          <w:rFonts w:ascii="Times New Roman" w:hAnsi="Times New Roman"/>
+        </w:rPr>
+        <w:tab/>
+      </w:r>
+      <w:r>
+        <w:rPr>
+          <w:rFonts w:ascii="Times New Roman" w:hAnsi="Times New Roman"/>
+          <w:sz w:val="24"/>
+          <w:szCs w:val="24"/>
+          <w:u w:val="single"/>
+        </w:rPr>
+        <w:t>I.1 – Band structure of CdTe/ZnTe</w:t>
+      </w:r>
+    </w:p>
+    <w:p>
+      <w:pPr>
+        <w:spacing w:after="0" w:line="240" w:lineRule="auto"/>
+        <w:rPr>
+          <w:rFonts w:ascii="Times New Roman" w:hAnsi="Times New Roman"/>
+          <w:sz w:val="24"/>
+          <w:szCs w:val="24"/>
+        </w:rPr>
+      </w:pPr>
+      <w:r>
+        <w:rPr>
+          <w:rFonts w:ascii="Times New Roman" w:hAnsi="Times New Roman"/>
+          <w:sz w:val="24"/>
+          <w:szCs w:val="24"/>
+        </w:rPr>
+        <w:t>Fig</w:t>
+      </w:r>
+      <w:r>
+        <w:rPr>
+          <w:rFonts w:ascii="Times New Roman" w:hAnsi="Times New Roman"/>
+          <w:sz w:val="24"/>
+          <w:szCs w:val="24"/>
+        </w:rPr>
+        <w:t>.</w:t>
+      </w:r>
+      <w:r>
+        <w:rPr>
+          <w:rFonts w:ascii="Times New Roman" w:hAnsi="Times New Roman"/>
+          <w:sz w:val="24"/>
+          <w:szCs w:val="24"/>
+        </w:rPr>
+        <w:t>1: Zinc-blende crystal structure and first Brillouin zone.</w:t>
+      </w:r>
+    </w:p>
+    <w:p>
+      <w:pPr>
+        <w:spacing w:after="0" w:line="240" w:lineRule="auto"/>
+        <w:rPr>
+          <w:rFonts w:ascii="Times New Roman" w:hAnsi="Times New Roman"/>
+          <w:sz w:val="24"/>
+          <w:szCs w:val="24"/>
+        </w:rPr>
+      </w:pPr>
+    </w:p>
+    <w:p>
+      <w:pPr>
+        <w:spacing w:after="0" w:line="240" w:lineRule="auto"/>
+        <w:rPr>
+          <w:rFonts w:ascii="Times New Roman" w:hAnsi="Times New Roman"/>
+          <w:sz w:val="24"/>
+          <w:szCs w:val="24"/>
+        </w:rPr>
+      </w:pPr>
+      <w:r>
+        <w:rPr>
+          <w:rFonts w:ascii="Times New Roman" w:hAnsi="Times New Roman"/>
+          <w:sz w:val="24"/>
+          <w:szCs w:val="24"/>
+        </w:rPr>
+        <w:t>Fig</w:t>
+      </w:r>
+      <w:r>
+        <w:rPr>
+          <w:rFonts w:ascii="Times New Roman" w:hAnsi="Times New Roman"/>
+          <w:sz w:val="24"/>
+          <w:szCs w:val="24"/>
+        </w:rPr>
+        <w:t>.</w:t>
+      </w:r>
+      <w:r>
+        <w:rPr>
+          <w:rFonts w:ascii="Times New Roman" w:hAnsi="Times New Roman"/>
+          <w:sz w:val="24"/>
+          <w:szCs w:val="24"/>
+        </w:rPr>
+        <w:t>2: ZnTe/CdTe band structures</w:t>
+      </w:r>
+    </w:p>
+    <w:p>
+      <w:pPr>
+        <w:spacing w:after="0" w:line="240" w:lineRule="auto"/>
+        <w:rPr>
+          <w:rFonts w:ascii="Times New Roman" w:hAnsi="Times New Roman"/>
+          <w:sz w:val="24"/>
+          <w:szCs w:val="24"/>
+        </w:rPr>
+      </w:pPr>
+    </w:p>
+    <w:p>
+      <w:pPr>
+        <w:rPr>
+          <w:rFonts w:ascii="Times New Roman" w:hAnsi="Times New Roman"/>
+          <w:sz w:val="24"/>
+          <w:szCs w:val="24"/>
+        </w:rPr>
+      </w:pPr>
+      <w:r>
+        <w:rPr>
+          <w:rFonts w:ascii="Times New Roman" w:hAnsi="Times New Roman"/>
+          <w:sz w:val="24"/>
+          <w:szCs w:val="24"/>
+        </w:rPr>
+        <w:tab/>
+      </w:r>
+      <w:r>
+        <w:rPr>
+          <w:rFonts w:ascii="Times New Roman" w:hAnsi="Times New Roman"/>
+          <w:sz w:val="24"/>
+          <w:szCs w:val="24"/>
+          <w:u w:val="single"/>
+        </w:rPr>
+        <w:t>I.2 – Lattice mismatch and the Bir-Pikus Hamiltonian</w:t>
+      </w:r>
+    </w:p>
+    <w:p>
+      <w:pPr>
+        <w:rPr>
+          <w:rFonts w:ascii="Times New Roman" w:hAnsi="Times New Roman"/>
+          <w:sz w:val="24"/>
+          <w:szCs w:val="24"/>
+          <w:u w:val="single"/>
+        </w:rPr>
+      </w:pPr>
+      <w:r>
+        <w:rPr>
+          <w:rFonts w:ascii="Times New Roman" w:hAnsi="Times New Roman"/>
+          <w:sz w:val="24"/>
+          <w:szCs w:val="24"/>
+        </w:rPr>
+        <w:tab/>
+      </w:r>
+      <w:r>
+        <w:rPr>
+          <w:rFonts w:ascii="Times New Roman" w:hAnsi="Times New Roman"/>
+          <w:sz w:val="24"/>
+          <w:szCs w:val="24"/>
+          <w:u w:val="single"/>
+        </w:rPr>
+        <w:t>I.3 – Valence band mixing</w:t>
+      </w:r>
+    </w:p>
+    <w:p>
+      <w:pPr>
+        <w:rPr>
+          <w:rFonts w:ascii="Times New Roman" w:hAnsi="Times New Roman"/>
+          <w:sz w:val="24"/>
+          <w:szCs w:val="24"/>
+          <w:u w:val="single"/>
+        </w:rPr>
+      </w:pPr>
+      <w:r>
+        <w:rPr>
+          <w:rFonts w:ascii="Times New Roman" w:hAnsi="Times New Roman"/>
+          <w:sz w:val="24"/>
+          <w:szCs w:val="24"/>
+        </w:rPr>
+        <w:tab/>
+      </w:r>
+      <w:r>
+        <w:rPr>
+          <w:rFonts w:ascii="Times New Roman" w:hAnsi="Times New Roman"/>
+          <w:sz w:val="24"/>
+          <w:szCs w:val="24"/>
+          <w:u w:val="single"/>
+        </w:rPr>
+        <w:t>I.4 – Electron-hole interaction in confined structure</w:t>
+      </w:r>
+    </w:p>
+    <w:p>
+      <w:pPr>
+        <w:spacing w:after="0" w:line="240" w:lineRule="auto"/>
+        <w:rPr>
+          <w:rFonts w:ascii="Times New Roman" w:hAnsi="Times New Roman"/>
+          <w:sz w:val="24"/>
+          <w:szCs w:val="24"/>
+        </w:rPr>
+      </w:pPr>
+      <w:r>
+        <w:rPr>
+          <w:rFonts w:ascii="Times New Roman" w:hAnsi="Times New Roman"/>
+          <w:sz w:val="24"/>
+          <w:szCs w:val="24"/>
+        </w:rPr>
+        <w:t>Fig</w:t>
+      </w:r>
+      <w:r>
+        <w:rPr>
+          <w:rFonts w:ascii="Times New Roman" w:hAnsi="Times New Roman"/>
+          <w:sz w:val="24"/>
+          <w:szCs w:val="24"/>
+        </w:rPr>
+        <w:t>.</w:t>
+      </w:r>
+      <w:r>
+        <w:rPr>
+          <w:rFonts w:ascii="Times New Roman" w:hAnsi="Times New Roman"/>
+          <w:sz w:val="24"/>
+          <w:szCs w:val="24"/>
+        </w:rPr>
+        <w:t>??: Dots STM images</w:t>
+      </w:r>
+    </w:p>
+    <w:p>
+      <w:pPr>
+        <w:rPr>
+          <w:rFonts w:ascii="Times New Roman" w:hAnsi="Times New Roman"/>
+          <w:sz w:val="24"/>
+          <w:szCs w:val="24"/>
+          <w:u w:val="single"/>
+        </w:rPr>
+      </w:pPr>
+    </w:p>
+    <w:p>
+      <w:pPr>
+        <w:rPr>
+          <w:rFonts w:ascii="Times New Roman" w:hAnsi="Times New Roman"/>
+          <w:sz w:val="24"/>
+          <w:szCs w:val="24"/>
+          <w:u w:val="single"/>
+        </w:rPr>
+      </w:pPr>
+    </w:p>
+    <w:p>
+      <w:pPr>
+        <w:rPr>
+          <w:rFonts w:ascii="Times New Roman" w:hAnsi="Times New Roman"/>
+          <w:sz w:val="28"/>
+          <w:szCs w:val="24"/>
+          <w:u w:val="single"/>
+        </w:rPr>
+      </w:pPr>
+      <w:r>
+        <w:rPr>
+          <w:rFonts w:ascii="Times New Roman" w:hAnsi="Times New Roman"/>
+          <w:sz w:val="28"/>
+          <w:szCs w:val="24"/>
+          <w:u w:val="single"/>
+        </w:rPr>
+        <w:t>II – Fine and hyperfine structure of a magnetic atom in II-VI semiconductor</w:t>
+      </w:r>
+    </w:p>
+    <w:p>
+      <w:pPr>
+        <w:rPr>
+          <w:rFonts w:ascii="Times New Roman" w:hAnsi="Times New Roman"/>
+          <w:sz w:val="24"/>
+          <w:szCs w:val="24"/>
+          <w:u w:val="single"/>
+        </w:rPr>
+      </w:pPr>
+      <w:r>
+        <w:rPr>
+          <w:rFonts w:ascii="Times New Roman" w:hAnsi="Times New Roman"/>
+          <w:sz w:val="24"/>
+          <w:szCs w:val="24"/>
+        </w:rPr>
+        <w:tab/>
+      </w:r>
+      <w:r>
+        <w:rPr>
+          <w:rFonts w:ascii="Times New Roman" w:hAnsi="Times New Roman"/>
+          <w:sz w:val="24"/>
+          <w:szCs w:val="24"/>
+          <w:u w:val="single"/>
+        </w:rPr>
+        <w:t>II.1 – Mn atom in II-VI semiconductor</w:t>
+      </w:r>
+    </w:p>
+    <w:p>
+      <w:pPr>
+        <w:spacing w:after="0" w:line="240" w:lineRule="auto"/>
+        <w:rPr>
+          <w:rFonts w:ascii="Times New Roman" w:hAnsi="Times New Roman"/>
+          <w:sz w:val="24"/>
+          <w:szCs w:val="24"/>
+        </w:rPr>
+      </w:pPr>
+      <w:r>
+        <w:rPr>
+          <w:rFonts w:ascii="Times New Roman" w:hAnsi="Times New Roman"/>
+          <w:sz w:val="24"/>
+          <w:szCs w:val="24"/>
+        </w:rPr>
+        <w:t>Mn in a lattice -&gt; modification of orbital -&gt; spin-orbit interaction. Magnetic anisotropy + anisotropy of strain. (Mn has nuclear spin 5/2 -&gt; hyperfine interaction?)</w:t>
+      </w:r>
+    </w:p>
+    <w:p>
+      <w:pPr>
+        <w:spacing w:after="0" w:line="240" w:lineRule="auto"/>
+        <w:rPr>
+          <w:rFonts w:ascii="Times New Roman" w:hAnsi="Times New Roman"/>
+          <w:sz w:val="24"/>
+          <w:szCs w:val="24"/>
+        </w:rPr>
+      </w:pPr>
+    </w:p>
+    <w:p>
+      <w:pPr>
+        <w:spacing w:after="0" w:line="240" w:lineRule="auto"/>
+        <w:rPr>
+          <w:rFonts w:ascii="Times New Roman" w:hAnsi="Times New Roman"/>
+          <w:sz w:val="24"/>
+          <w:szCs w:val="24"/>
+        </w:rPr>
+      </w:pPr>
+      <w:r>
+        <w:rPr>
+          <w:rFonts w:ascii="Times New Roman" w:hAnsi="Times New Roman"/>
+          <w:sz w:val="24"/>
+          <w:szCs w:val="24"/>
+        </w:rPr>
+        <w:t xml:space="preserve">Fig.??: </w:t>
+      </w:r>
+      <w:r>
+        <w:rPr>
+          <w:rFonts w:ascii="Times New Roman" w:hAnsi="Times New Roman"/>
+          <w:sz w:val="24"/>
+          <w:szCs w:val="24"/>
+        </w:rPr>
+        <w:t>Mn in Zinc-Blend lattice</w:t>
+      </w:r>
+    </w:p>
+    <w:p>
+      <w:pPr>
+        <w:spacing w:after="0" w:line="240" w:lineRule="auto"/>
+        <w:rPr>
+          <w:rFonts w:ascii="Times New Roman" w:hAnsi="Times New Roman"/>
+          <w:sz w:val="24"/>
+          <w:szCs w:val="24"/>
+        </w:rPr>
+      </w:pPr>
+    </w:p>
+    <w:p>
+      <w:pPr>
+        <w:spacing w:after="0" w:line="240" w:lineRule="auto"/>
+        <w:rPr>
+          <w:rFonts w:ascii="Times New Roman" w:hAnsi="Times New Roman"/>
+          <w:sz w:val="24"/>
+          <w:szCs w:val="24"/>
+        </w:rPr>
+      </w:pPr>
+      <w:r>
+        <w:rPr>
+          <w:rFonts w:ascii="Times New Roman" w:hAnsi="Times New Roman"/>
+          <w:sz w:val="24"/>
+          <w:szCs w:val="24"/>
+        </w:rPr>
+        <w:t>Fig ?</w:t>
+      </w:r>
+      <w:r>
+        <w:rPr>
+          <w:rFonts w:ascii="Times New Roman" w:hAnsi="Times New Roman"/>
+          <w:sz w:val="24"/>
+          <w:szCs w:val="24"/>
+        </w:rPr>
+        <w:t>?</w:t>
+      </w:r>
+      <w:r>
+        <w:rPr>
+          <w:rFonts w:ascii="Times New Roman" w:hAnsi="Times New Roman"/>
+          <w:sz w:val="24"/>
+          <w:szCs w:val="24"/>
+        </w:rPr>
+        <w:t>: Mn fine</w:t>
+      </w:r>
+      <w:r>
+        <w:rPr>
+          <w:rFonts w:ascii="Times New Roman" w:hAnsi="Times New Roman"/>
+          <w:sz w:val="24"/>
+          <w:szCs w:val="24"/>
+        </w:rPr>
+        <w:t xml:space="preserve"> and hyperfine</w:t>
+      </w:r>
+      <w:r>
+        <w:rPr>
+          <w:rFonts w:ascii="Times New Roman" w:hAnsi="Times New Roman"/>
+          <w:sz w:val="24"/>
+          <w:szCs w:val="24"/>
+        </w:rPr>
+        <w:t xml:space="preserve"> structure</w:t>
+      </w:r>
+    </w:p>
+    <w:p>
+      <w:pPr>
+        <w:spacing w:after="0" w:line="240" w:lineRule="auto"/>
+        <w:rPr>
+          <w:rFonts w:ascii="Times New Roman" w:hAnsi="Times New Roman"/>
+          <w:sz w:val="24"/>
+          <w:szCs w:val="24"/>
+        </w:rPr>
+      </w:pPr>
+    </w:p>
+    <w:p>
+      <w:pPr>
+        <w:spacing w:after="0" w:line="240" w:lineRule="auto"/>
+        <w:rPr>
+          <w:rFonts w:ascii="Times New Roman" w:hAnsi="Times New Roman"/>
+          <w:sz w:val="24"/>
+          <w:szCs w:val="24"/>
+        </w:rPr>
+      </w:pPr>
+    </w:p>
+    <w:p>
+      <w:pPr>
+        <w:rPr>
+          <w:rFonts w:ascii="Times New Roman" w:hAnsi="Times New Roman"/>
+          <w:sz w:val="24"/>
+          <w:szCs w:val="24"/>
+          <w:u w:val="single"/>
+        </w:rPr>
+      </w:pPr>
+      <w:r>
+        <w:rPr>
+          <w:rFonts w:ascii="Times New Roman" w:hAnsi="Times New Roman"/>
+          <w:sz w:val="24"/>
+          <w:szCs w:val="24"/>
+        </w:rPr>
+        <w:tab/>
+      </w:r>
+      <w:r>
+        <w:rPr>
+          <w:rFonts w:ascii="Times New Roman" w:hAnsi="Times New Roman"/>
+          <w:sz w:val="24"/>
+          <w:szCs w:val="24"/>
+          <w:u w:val="single"/>
+        </w:rPr>
+        <w:t>II.2 – Cr atom in II-VI semiconductor</w:t>
+      </w:r>
+    </w:p>
+    <w:p>
+      <w:pPr>
+        <w:spacing w:after="0" w:line="240" w:lineRule="auto"/>
+        <w:rPr>
+          <w:rFonts w:ascii="Times New Roman" w:hAnsi="Times New Roman"/>
+          <w:sz w:val="24"/>
+          <w:szCs w:val="24"/>
+        </w:rPr>
+      </w:pPr>
+      <w:r>
+        <w:rPr>
+          <w:rFonts w:ascii="Times New Roman" w:hAnsi="Times New Roman"/>
+          <w:sz w:val="24"/>
+          <w:szCs w:val="24"/>
+        </w:rPr>
+        <w:t>Fig.??: Cr in Zinc-Blend lattice</w:t>
+      </w:r>
+    </w:p>
+    <w:p>
+      <w:pPr>
+        <w:spacing w:after="0" w:line="240" w:lineRule="auto"/>
+        <w:rPr>
+          <w:rFonts w:ascii="Times New Roman" w:hAnsi="Times New Roman"/>
+          <w:sz w:val="24"/>
+          <w:szCs w:val="24"/>
+        </w:rPr>
+      </w:pPr>
+    </w:p>
+    <w:p>
+      <w:pPr>
+        <w:rPr>
+          <w:rFonts w:ascii="Times New Roman" w:hAnsi="Times New Roman"/>
+        </w:rPr>
+      </w:pPr>
+      <w:r>
+        <w:rPr>
+          <w:rFonts w:ascii="Times New Roman" w:hAnsi="Times New Roman"/>
+          <w:sz w:val="24"/>
+          <w:szCs w:val="24"/>
+        </w:rPr>
+        <w:t>Fig.??: Atomic configuration in Jahn-Teller effect + three minima</w:t>
+      </w:r>
+    </w:p>
+    <w:p>
+      <w:pPr>
+        <w:spacing w:after="0" w:line="240" w:lineRule="auto"/>
+        <w:rPr>
+          <w:rFonts w:ascii="Times New Roman" w:hAnsi="Times New Roman"/>
+          <w:sz w:val="24"/>
+          <w:szCs w:val="24"/>
+        </w:rPr>
+      </w:pPr>
+      <w:r>
+        <w:rPr>
+          <w:rFonts w:ascii="Times New Roman" w:hAnsi="Times New Roman"/>
+          <w:sz w:val="24"/>
+          <w:szCs w:val="24"/>
+        </w:rPr>
+        <w:t>Fig.??: Degeneracy breaking under Jahn-Teller effect</w:t>
+      </w:r>
+    </w:p>
+    <w:p>
+      <w:pPr>
+        <w:spacing w:after="0" w:line="240" w:lineRule="auto"/>
+        <w:rPr>
+          <w:rFonts w:ascii="Times New Roman" w:hAnsi="Times New Roman"/>
+          <w:sz w:val="24"/>
+          <w:szCs w:val="24"/>
+        </w:rPr>
+      </w:pPr>
+    </w:p>
+    <w:p>
+      <w:pPr>
+        <w:rPr>
+          <w:rFonts w:ascii="Times New Roman" w:hAnsi="Times New Roman"/>
+        </w:rPr>
+      </w:pPr>
+      <w:r>
+        <w:rPr>
+          <w:rFonts w:ascii="Times New Roman" w:hAnsi="Times New Roman"/>
+          <w:sz w:val="24"/>
+          <w:szCs w:val="24"/>
+        </w:rPr>
+        <w:t>Fig.??</w:t>
+      </w:r>
+      <w:r>
+        <w:rPr>
+          <w:rFonts w:ascii="Times New Roman" w:hAnsi="Times New Roman"/>
+          <w:sz w:val="24"/>
+          <w:szCs w:val="24"/>
+        </w:rPr>
+        <w:t>: Strain effect on ground state + degeneracy breaking by this symetry reduction</w:t>
+      </w:r>
+    </w:p>
+    <w:p>
+      <w:pPr>
+        <w:spacing w:after="0" w:line="240" w:lineRule="auto"/>
+        <w:rPr>
+          <w:rFonts w:ascii="Times New Roman" w:hAnsi="Times New Roman"/>
+          <w:sz w:val="24"/>
+          <w:szCs w:val="24"/>
+        </w:rPr>
+      </w:pPr>
+      <w:r>
+        <w:rPr>
+          <w:rFonts w:ascii="Times New Roman" w:hAnsi="Times New Roman"/>
+          <w:sz w:val="24"/>
+          <w:szCs w:val="24"/>
+        </w:rPr>
+        <w:t>Fig.??</w:t>
+      </w:r>
+      <w:r>
+        <w:rPr>
+          <w:rFonts w:ascii="Times New Roman" w:hAnsi="Times New Roman"/>
+          <w:sz w:val="24"/>
+          <w:szCs w:val="24"/>
+        </w:rPr>
+        <w:t>: Overall energy structure (with +/- 2 which doesn't luminesce)</w:t>
+      </w:r>
+    </w:p>
+    <w:p>
+      <w:pPr>
+        <w:spacing w:after="0" w:line="240" w:lineRule="auto"/>
+        <w:rPr>
+          <w:rFonts w:ascii="Times New Roman" w:hAnsi="Times New Roman"/>
+          <w:sz w:val="24"/>
+          <w:szCs w:val="24"/>
+        </w:rPr>
+      </w:pPr>
+    </w:p>
+    <w:p>
+      <w:pPr>
+        <w:spacing w:after="0" w:line="240" w:lineRule="auto"/>
+        <w:rPr>
+          <w:rFonts w:ascii="Times New Roman" w:hAnsi="Times New Roman"/>
+          <w:sz w:val="24"/>
+          <w:szCs w:val="24"/>
+        </w:rPr>
+      </w:pPr>
+    </w:p>
+    <w:p>
+      <w:pPr>
+        <w:spacing w:after="0" w:line="240" w:lineRule="auto"/>
+        <w:rPr>
+          <w:rFonts w:ascii="Times New Roman" w:hAnsi="Times New Roman"/>
+          <w:sz w:val="24"/>
+          <w:szCs w:val="24"/>
+        </w:rPr>
+      </w:pPr>
+    </w:p>
+    <w:p>
+      <w:pPr>
+        <w:rPr>
+          <w:rFonts w:ascii="Times New Roman" w:hAnsi="Times New Roman"/>
+          <w:sz w:val="28"/>
+          <w:szCs w:val="24"/>
+          <w:u w:val="single"/>
+        </w:rPr>
+      </w:pPr>
+      <w:r>
+        <w:rPr>
+          <w:rFonts w:ascii="Times New Roman" w:hAnsi="Times New Roman"/>
+          <w:sz w:val="28"/>
+          <w:szCs w:val="24"/>
+          <w:u w:val="single"/>
+        </w:rPr>
+        <w:t>III – Exchange interaction between carrier and magnetic atom</w:t>
+      </w:r>
+    </w:p>
+    <w:p>
+      <w:pPr>
+        <w:rPr>
+          <w:rFonts w:ascii="Times New Roman" w:hAnsi="Times New Roman"/>
+          <w:sz w:val="24"/>
+          <w:szCs w:val="24"/>
+          <w:u w:val="single"/>
+        </w:rPr>
+      </w:pPr>
+      <w:r>
+        <w:rPr>
+          <w:rFonts w:ascii="Times New Roman" w:hAnsi="Times New Roman"/>
+          <w:sz w:val="24"/>
+          <w:szCs w:val="24"/>
+        </w:rPr>
+        <w:lastRenderedPageBreak/>
+        <w:tab/>
+      </w:r>
+      <w:r>
+        <w:rPr>
+          <w:rFonts w:ascii="Times New Roman" w:hAnsi="Times New Roman"/>
+          <w:sz w:val="24"/>
+          <w:szCs w:val="24"/>
+          <w:u w:val="single"/>
+        </w:rPr>
+        <w:t>III.1 – Exchange interaction in Diluted Magnetic Semiconductors</w:t>
+      </w:r>
+    </w:p>
+    <w:p>
+      <w:pPr>
+        <w:rPr>
+          <w:rFonts w:ascii="Times New Roman" w:hAnsi="Times New Roman"/>
+          <w:sz w:val="24"/>
+          <w:szCs w:val="24"/>
+          <w:u w:val="single"/>
+        </w:rPr>
+      </w:pPr>
+      <w:r>
+        <w:rPr>
+          <w:rFonts w:ascii="Times New Roman" w:hAnsi="Times New Roman"/>
+          <w:sz w:val="24"/>
+          <w:szCs w:val="24"/>
+        </w:rPr>
+        <w:tab/>
+      </w:r>
+      <w:r>
+        <w:rPr>
+          <w:rFonts w:ascii="Times New Roman" w:hAnsi="Times New Roman"/>
+          <w:sz w:val="24"/>
+          <w:szCs w:val="24"/>
+          <w:u w:val="single"/>
+        </w:rPr>
+        <w:t>III.2 – Mn case</w:t>
+      </w:r>
+    </w:p>
+    <w:p>
+      <w:pPr>
+        <w:rPr>
+          <w:rFonts w:ascii="Times New Roman" w:hAnsi="Times New Roman"/>
+          <w:sz w:val="24"/>
+          <w:szCs w:val="24"/>
+          <w:u w:val="single"/>
+        </w:rPr>
+      </w:pPr>
+      <w:r>
+        <w:rPr>
+          <w:rFonts w:ascii="Times New Roman" w:hAnsi="Times New Roman"/>
+          <w:sz w:val="24"/>
+          <w:szCs w:val="24"/>
+        </w:rPr>
+        <w:tab/>
+      </w:r>
+      <w:r>
+        <w:rPr>
+          <w:rFonts w:ascii="Times New Roman" w:hAnsi="Times New Roman"/>
+          <w:sz w:val="24"/>
+          <w:szCs w:val="24"/>
+          <w:u w:val="single"/>
+        </w:rPr>
+        <w:t>III.3 – Cr case</w:t>
+      </w:r>
+    </w:p>
+    <w:p>
+      <w:pPr>
+        <w:rPr>
+          <w:rFonts w:ascii="Times New Roman" w:hAnsi="Times New Roman"/>
+          <w:sz w:val="24"/>
+          <w:szCs w:val="24"/>
+          <w:u w:val="single"/>
+        </w:rPr>
+      </w:pPr>
+      <w:r>
+        <w:rPr>
+          <w:rFonts w:ascii="Times New Roman" w:hAnsi="Times New Roman"/>
+          <w:sz w:val="24"/>
+          <w:szCs w:val="24"/>
+        </w:rPr>
+        <w:tab/>
+      </w:r>
+      <w:r>
+        <w:rPr>
+          <w:rFonts w:ascii="Times New Roman" w:hAnsi="Times New Roman"/>
+          <w:sz w:val="24"/>
+          <w:szCs w:val="24"/>
+          <w:u w:val="single"/>
+        </w:rPr>
+        <w:t>III.4 – Effect of the confinement</w:t>
+      </w:r>
+    </w:p>
+    <w:p>
+      <w:pPr>
+        <w:rPr>
+          <w:rFonts w:ascii="Times New Roman" w:hAnsi="Times New Roman"/>
+          <w:sz w:val="28"/>
+          <w:szCs w:val="24"/>
+          <w:u w:val="single"/>
+        </w:rPr>
+      </w:pPr>
+      <w:r>
+        <w:rPr>
+          <w:rFonts w:ascii="Times New Roman" w:hAnsi="Times New Roman"/>
+          <w:sz w:val="28"/>
+          <w:szCs w:val="24"/>
+          <w:u w:val="single"/>
+        </w:rPr>
+        <w:t>IV – A simple example: the X-Mn system</w:t>
+      </w:r>
+    </w:p>
+    <w:p>
+      <w:pPr>
+        <w:spacing w:after="0" w:line="240" w:lineRule="auto"/>
+        <w:rPr>
+          <w:rFonts w:ascii="Times New Roman" w:hAnsi="Times New Roman"/>
+          <w:sz w:val="24"/>
+          <w:szCs w:val="24"/>
+        </w:rPr>
+      </w:pPr>
+      <w:r>
+        <w:rPr>
+          <w:rFonts w:ascii="Times New Roman" w:hAnsi="Times New Roman"/>
+          <w:sz w:val="24"/>
+          <w:szCs w:val="24"/>
+        </w:rPr>
+        <w:t>Fig</w:t>
+      </w:r>
+      <w:r>
+        <w:rPr>
+          <w:rFonts w:ascii="Times New Roman" w:hAnsi="Times New Roman"/>
+          <w:sz w:val="24"/>
+          <w:szCs w:val="24"/>
+        </w:rPr>
+        <w:t>.</w:t>
+      </w:r>
+      <w:r>
+        <w:rPr>
+          <w:rFonts w:ascii="Times New Roman" w:hAnsi="Times New Roman"/>
+          <w:sz w:val="24"/>
+          <w:szCs w:val="24"/>
+        </w:rPr>
+        <w:t>??: Mn energy level in a QD</w:t>
+      </w:r>
     </w:p>
     <w:sectPr>
       <w:pgSz w:w="11906" w:h="16838"/>

</xml_diff>